<commit_message>
first attempt at neuron network
</commit_message>
<xml_diff>
--- a/TP3/Rapport.docx
+++ b/TP3/Rapport.docx
@@ -416,6 +416,7 @@
         </w:rPr>
         <w:t xml:space="preserve"> </w:t>
       </w:r>
+      <w:proofErr w:type="spellStart"/>
       <w:r>
         <w:rPr>
           <w:rFonts w:ascii="Arial" w:eastAsia="Arial" w:hAnsi="Arial" w:cs="Arial"/>
@@ -425,6 +426,7 @@
         </w:rPr>
         <w:t>leong</w:t>
       </w:r>
+      <w:proofErr w:type="spellEnd"/>
       <w:r>
         <w:rPr>
           <w:rFonts w:ascii="Arial" w:eastAsia="Arial" w:hAnsi="Arial" w:cs="Arial"/>
@@ -778,6 +780,7 @@
         </w:rPr>
         <w:t xml:space="preserve"> </w:t>
       </w:r>
+      <w:proofErr w:type="spellStart"/>
       <w:r>
         <w:rPr>
           <w:rFonts w:ascii="Arial" w:eastAsia="Arial" w:hAnsi="Arial" w:cs="Arial"/>
@@ -789,6 +792,7 @@
         </w:rPr>
         <w:t>Miah</w:t>
       </w:r>
+      <w:proofErr w:type="spellEnd"/>
     </w:p>
     <w:p>
       <w:pPr>
@@ -1403,7 +1407,35 @@
           <w:rPr>
             <w:rStyle w:val="Hyperlink"/>
           </w:rPr>
-          <w:t>K-Dimensional Tree in Data Structures (scholarhat.com)</w:t>
+          <w:t>K-</w:t>
+        </w:r>
+        <w:proofErr w:type="spellStart"/>
+        <w:r>
+          <w:rPr>
+            <w:rStyle w:val="Hyperlink"/>
+          </w:rPr>
+          <w:t>Dimensional</w:t>
+        </w:r>
+        <w:proofErr w:type="spellEnd"/>
+        <w:r>
+          <w:rPr>
+            <w:rStyle w:val="Hyperlink"/>
+          </w:rPr>
+          <w:t xml:space="preserve"> </w:t>
+        </w:r>
+        <w:proofErr w:type="spellStart"/>
+        <w:r>
+          <w:rPr>
+            <w:rStyle w:val="Hyperlink"/>
+          </w:rPr>
+          <w:t>Tree</w:t>
+        </w:r>
+        <w:proofErr w:type="spellEnd"/>
+        <w:r>
+          <w:rPr>
+            <w:rStyle w:val="Hyperlink"/>
+          </w:rPr>
+          <w:t xml:space="preserve"> in Data Structures (scholarhat.com)</w:t>
         </w:r>
       </w:hyperlink>
       <w:r>
@@ -1574,6 +1606,29 @@
         <w:t xml:space="preserve"> sec</w:t>
       </w:r>
     </w:p>
+    <w:p>
+      <w:pPr>
+        <w:rPr>
+          <w:sz w:val="28"/>
+          <w:szCs w:val="28"/>
+        </w:rPr>
+      </w:pPr>
+      <w:r>
+        <w:rPr>
+          <w:sz w:val="28"/>
+          <w:szCs w:val="28"/>
+        </w:rPr>
+        <w:t xml:space="preserve">Question </w:t>
+      </w:r>
+      <w:r>
+        <w:rPr>
+          <w:sz w:val="28"/>
+          <w:szCs w:val="28"/>
+        </w:rPr>
+        <w:t xml:space="preserve">4 </w:t>
+      </w:r>
+    </w:p>
+    <w:p/>
     <w:p/>
     <w:p/>
     <w:p>
@@ -2577,7 +2632,7 @@
   <w:style w:type="paragraph" w:default="1" w:styleId="Normal">
     <w:name w:val="Normal"/>
     <w:qFormat/>
-    <w:rsid w:val="00B42960"/>
+    <w:rsid w:val="00970EC0"/>
     <w:rPr>
       <w:lang w:val="fr-CA"/>
     </w:rPr>

</xml_diff>